<commit_message>
updating for image preview in InformaEditor.  As it is now, still buggy/unseemly
</commit_message>
<xml_diff>
--- a/doc/spec/informaCam_specification_phase-ii.doc.docx
+++ b/doc/spec/informaCam_specification_phase-ii.doc.docx
@@ -1,6 +1,6 @@
 
 <file path=word/document.xml><?xml version="1.0" encoding="utf-8"?>
-<w:document xmlns:wpc="http://schemas.microsoft.com/office/word/2010/wordprocessingCanvas" xmlns:mc="http://schemas.openxmlformats.org/markup-compatibility/2006" xmlns:o="urn:schemas-microsoft-com:office:office" xmlns:r="http://schemas.openxmlformats.org/officeDocument/2006/relationships" xmlns:m="http://schemas.openxmlformats.org/officeDocument/2006/math" xmlns:v="urn:schemas-microsoft-com:vml" xmlns:wp14="http://schemas.microsoft.com/office/word/2010/wordprocessingDrawing" xmlns:wp="http://schemas.openxmlformats.org/drawingml/2006/wordprocessingDrawing" xmlns:w10="urn:schemas-microsoft-com:office:word" xmlns:w="http://schemas.openxmlformats.org/wordprocessingml/2006/main" xmlns:w14="http://schemas.microsoft.com/office/word/2010/wordml" xmlns:wpg="http://schemas.microsoft.com/office/word/2010/wordprocessingGroup" xmlns:wpi="http://schemas.microsoft.com/office/word/2010/wordprocessingInk" xmlns:wne="http://schemas.microsoft.com/office/word/2006/wordml" xmlns:wps="http://schemas.microsoft.com/office/word/2010/wordprocessingShape" mc:Ignorable="w14 wp14">
+<w:document xmlns:mv="urn:schemas-microsoft-com:mac:vml" xmlns:mo="http://schemas.microsoft.com/office/mac/office/2008/main" xmlns:ve="http://schemas.openxmlformats.org/markup-compatibility/2006" xmlns:o="urn:schemas-microsoft-com:office:office" xmlns:r="http://schemas.openxmlformats.org/officeDocument/2006/relationships" xmlns:m="http://schemas.openxmlformats.org/officeDocument/2006/math" xmlns:v="urn:schemas-microsoft-com:vml" xmlns:w10="urn:schemas-microsoft-com:office:word" xmlns:w="http://schemas.openxmlformats.org/wordprocessingml/2006/main" xmlns:wne="http://schemas.microsoft.com/office/word/2006/wordml" xmlns:wp="http://schemas.openxmlformats.org/drawingml/2006/wordprocessingDrawing" ve:Ignorable="mv" ve:PreserveAttributes="mv:*">
   <w:body>
     <w:p>
       <w:pPr>
@@ -21,6 +21,7 @@
           <w:szCs w:val="24"/>
         </w:rPr>
       </w:pPr>
+      <w:proofErr w:type="spellStart"/>
       <w:r>
         <w:rPr>
           <w:rFonts w:ascii="Times New Roman" w:eastAsia="Times New Roman" w:hAnsi="Times New Roman" w:cs="Times New Roman"/>
@@ -29,23 +30,34 @@
         </w:rPr>
         <w:t>InformaCam</w:t>
       </w:r>
-    </w:p>
-    <w:p>
-      <w:pPr>
-        <w:spacing w:after="0" w:line="240" w:lineRule="auto"/>
-        <w:rPr>
-          <w:rFonts w:ascii="Times New Roman" w:eastAsia="Times New Roman" w:hAnsi="Times New Roman" w:cs="Times New Roman"/>
-          <w:sz w:val="24"/>
-          <w:szCs w:val="24"/>
-        </w:rPr>
-      </w:pPr>
-      <w:r>
-        <w:rPr>
-          <w:rFonts w:ascii="Times New Roman" w:eastAsia="Times New Roman" w:hAnsi="Times New Roman" w:cs="Times New Roman"/>
-          <w:sz w:val="24"/>
-          <w:szCs w:val="24"/>
-        </w:rPr>
-        <w:t>SecureSmartCam Sub-Project</w:t>
+      <w:proofErr w:type="spellEnd"/>
+    </w:p>
+    <w:p>
+      <w:pPr>
+        <w:spacing w:after="0" w:line="240" w:lineRule="auto"/>
+        <w:rPr>
+          <w:rFonts w:ascii="Times New Roman" w:eastAsia="Times New Roman" w:hAnsi="Times New Roman" w:cs="Times New Roman"/>
+          <w:sz w:val="24"/>
+          <w:szCs w:val="24"/>
+        </w:rPr>
+      </w:pPr>
+      <w:proofErr w:type="spellStart"/>
+      <w:r>
+        <w:rPr>
+          <w:rFonts w:ascii="Times New Roman" w:eastAsia="Times New Roman" w:hAnsi="Times New Roman" w:cs="Times New Roman"/>
+          <w:sz w:val="24"/>
+          <w:szCs w:val="24"/>
+        </w:rPr>
+        <w:t>SecureSmartCam</w:t>
+      </w:r>
+      <w:proofErr w:type="spellEnd"/>
+      <w:r>
+        <w:rPr>
+          <w:rFonts w:ascii="Times New Roman" w:eastAsia="Times New Roman" w:hAnsi="Times New Roman" w:cs="Times New Roman"/>
+          <w:sz w:val="24"/>
+          <w:szCs w:val="24"/>
+        </w:rPr>
+        <w:t xml:space="preserve"> Sub-Project</w:t>
       </w:r>
     </w:p>
     <w:p>
@@ -85,32 +97,52 @@
           <w:szCs w:val="24"/>
         </w:rPr>
       </w:pPr>
-      <w:r>
-        <w:rPr>
-          <w:rFonts w:ascii="Times New Roman" w:eastAsia="Times New Roman" w:hAnsi="Times New Roman" w:cs="Times New Roman"/>
-          <w:sz w:val="24"/>
-          <w:szCs w:val="24"/>
-        </w:rPr>
-        <w:t>Harlo Holmes</w:t>
-      </w:r>
-    </w:p>
-    <w:p>
-      <w:pPr>
-        <w:spacing w:after="0" w:line="240" w:lineRule="auto"/>
-        <w:rPr>
-          <w:rFonts w:ascii="Times New Roman" w:eastAsia="Times New Roman" w:hAnsi="Times New Roman" w:cs="Times New Roman"/>
-          <w:sz w:val="24"/>
-          <w:szCs w:val="24"/>
-        </w:rPr>
-      </w:pPr>
-      <w:r>
-        <w:rPr>
-          <w:rFonts w:ascii="Times New Roman" w:eastAsia="Times New Roman" w:hAnsi="Times New Roman" w:cs="Times New Roman"/>
-          <w:sz w:val="24"/>
-          <w:szCs w:val="24"/>
-        </w:rPr>
-        <w:t>Nathanial Freitas</w:t>
-      </w:r>
+      <w:proofErr w:type="spellStart"/>
+      <w:r>
+        <w:rPr>
+          <w:rFonts w:ascii="Times New Roman" w:eastAsia="Times New Roman" w:hAnsi="Times New Roman" w:cs="Times New Roman"/>
+          <w:sz w:val="24"/>
+          <w:szCs w:val="24"/>
+        </w:rPr>
+        <w:t>Harlo</w:t>
+      </w:r>
+      <w:proofErr w:type="spellEnd"/>
+      <w:r>
+        <w:rPr>
+          <w:rFonts w:ascii="Times New Roman" w:eastAsia="Times New Roman" w:hAnsi="Times New Roman" w:cs="Times New Roman"/>
+          <w:sz w:val="24"/>
+          <w:szCs w:val="24"/>
+        </w:rPr>
+        <w:t xml:space="preserve"> Holmes</w:t>
+      </w:r>
+    </w:p>
+    <w:p>
+      <w:pPr>
+        <w:spacing w:after="0" w:line="240" w:lineRule="auto"/>
+        <w:rPr>
+          <w:rFonts w:ascii="Times New Roman" w:eastAsia="Times New Roman" w:hAnsi="Times New Roman" w:cs="Times New Roman"/>
+          <w:sz w:val="24"/>
+          <w:szCs w:val="24"/>
+        </w:rPr>
+      </w:pPr>
+      <w:r>
+        <w:rPr>
+          <w:rFonts w:ascii="Times New Roman" w:eastAsia="Times New Roman" w:hAnsi="Times New Roman" w:cs="Times New Roman"/>
+          <w:sz w:val="24"/>
+          <w:szCs w:val="24"/>
+        </w:rPr>
+        <w:t xml:space="preserve">Nathanial </w:t>
+      </w:r>
+      <w:proofErr w:type="spellStart"/>
+      <w:r>
+        <w:rPr>
+          <w:rFonts w:ascii="Times New Roman" w:eastAsia="Times New Roman" w:hAnsi="Times New Roman" w:cs="Times New Roman"/>
+          <w:sz w:val="24"/>
+          <w:szCs w:val="24"/>
+        </w:rPr>
+        <w:t>Freitas</w:t>
+      </w:r>
+      <w:proofErr w:type="spellEnd"/>
     </w:p>
     <w:p>
       <w:pPr>
@@ -183,8 +215,18 @@
           <w:sz w:val="24"/>
           <w:szCs w:val="24"/>
         </w:rPr>
-        <w:t>      The key words "MUST", "MUST NOT", "REQUIRED", "SHALL", "SHALL</w:t>
-      </w:r>
+        <w:t>      The key words "MUST", "MUST NOT", "REQUIRED", "SHALL", "</w:t>
+      </w:r>
+      <w:proofErr w:type="gramStart"/>
+      <w:r>
+        <w:rPr>
+          <w:rFonts w:ascii="Times New Roman" w:eastAsia="Times New Roman" w:hAnsi="Times New Roman" w:cs="Times New Roman"/>
+          <w:sz w:val="24"/>
+          <w:szCs w:val="24"/>
+        </w:rPr>
+        <w:t>SHALL</w:t>
+      </w:r>
+      <w:proofErr w:type="gramEnd"/>
     </w:p>
     <w:p>
       <w:pPr>
@@ -393,7 +435,25 @@
           <w:sz w:val="24"/>
           <w:szCs w:val="24"/>
         </w:rPr>
-        <w:t xml:space="preserve">  Encoding InformaCam data</w:t>
+        <w:t xml:space="preserve">  Encoding </w:t>
+      </w:r>
+      <w:proofErr w:type="spellStart"/>
+      <w:r>
+        <w:rPr>
+          <w:rFonts w:ascii="Times New Roman" w:eastAsia="Times New Roman" w:hAnsi="Times New Roman" w:cs="Times New Roman"/>
+          <w:sz w:val="24"/>
+          <w:szCs w:val="24"/>
+        </w:rPr>
+        <w:t>InformaCam</w:t>
+      </w:r>
+      <w:proofErr w:type="spellEnd"/>
+      <w:r>
+        <w:rPr>
+          <w:rFonts w:ascii="Times New Roman" w:eastAsia="Times New Roman" w:hAnsi="Times New Roman" w:cs="Times New Roman"/>
+          <w:sz w:val="24"/>
+          <w:szCs w:val="24"/>
+        </w:rPr>
+        <w:t xml:space="preserve"> data</w:t>
       </w:r>
       <w:bookmarkStart w:id="0" w:name="_GoBack"/>
       <w:bookmarkEnd w:id="0"/>
@@ -418,7 +478,25 @@
           <w:sz w:val="24"/>
           <w:szCs w:val="24"/>
         </w:rPr>
-        <w:t xml:space="preserve">  Decoding and making use of InformaCam data</w:t>
+        <w:t xml:space="preserve">  Decoding and making use of </w:t>
+      </w:r>
+      <w:proofErr w:type="spellStart"/>
+      <w:r>
+        <w:rPr>
+          <w:rFonts w:ascii="Times New Roman" w:eastAsia="Times New Roman" w:hAnsi="Times New Roman" w:cs="Times New Roman"/>
+          <w:sz w:val="24"/>
+          <w:szCs w:val="24"/>
+        </w:rPr>
+        <w:t>InformaCam</w:t>
+      </w:r>
+      <w:proofErr w:type="spellEnd"/>
+      <w:r>
+        <w:rPr>
+          <w:rFonts w:ascii="Times New Roman" w:eastAsia="Times New Roman" w:hAnsi="Times New Roman" w:cs="Times New Roman"/>
+          <w:sz w:val="24"/>
+          <w:szCs w:val="24"/>
+        </w:rPr>
+        <w:t xml:space="preserve"> data</w:t>
       </w:r>
     </w:p>
     <w:p>
@@ -464,7 +542,15 @@
           <w:sz w:val="24"/>
           <w:szCs w:val="24"/>
         </w:rPr>
-        <w:t>Metadata schematic</w:t>
+        <w:t xml:space="preserve">Metadata </w:t>
+      </w:r>
+      <w:r>
+        <w:rPr>
+          <w:rFonts w:ascii="Times New Roman" w:eastAsia="Times New Roman" w:hAnsi="Times New Roman" w:cs="Times New Roman"/>
+          <w:sz w:val="24"/>
+          <w:szCs w:val="24"/>
+        </w:rPr>
+        <w:t>Formats/Specs/Schema</w:t>
       </w:r>
     </w:p>
     <w:p>
@@ -487,7 +573,7 @@
           <w:sz w:val="24"/>
           <w:szCs w:val="24"/>
         </w:rPr>
-        <w:t>Embedding strategies</w:t>
+        <w:t>Cryptographic</w:t>
       </w:r>
     </w:p>
     <w:p>
@@ -510,7 +596,7 @@
           <w:sz w:val="24"/>
           <w:szCs w:val="24"/>
         </w:rPr>
-        <w:t xml:space="preserve">  Embedding metadata in digital image objects</w:t>
+        <w:t xml:space="preserve">  Media File Hashing</w:t>
       </w:r>
     </w:p>
     <w:p>
@@ -533,7 +619,53 @@
           <w:sz w:val="24"/>
           <w:szCs w:val="24"/>
         </w:rPr>
-        <w:t xml:space="preserve">  Embedding metadata in digital video objects</w:t>
+        <w:t xml:space="preserve">  Pixel Region Hashing</w:t>
+      </w:r>
+    </w:p>
+    <w:p>
+      <w:pPr>
+        <w:pStyle w:val="ListParagraph"/>
+        <w:numPr>
+          <w:ilvl w:val="1"/>
+          <w:numId w:val="3"/>
+        </w:numPr>
+        <w:spacing w:after="0" w:line="240" w:lineRule="auto"/>
+        <w:rPr>
+          <w:rFonts w:ascii="Times New Roman" w:eastAsia="Times New Roman" w:hAnsi="Times New Roman" w:cs="Times New Roman"/>
+          <w:sz w:val="24"/>
+          <w:szCs w:val="24"/>
+        </w:rPr>
+      </w:pPr>
+      <w:r>
+        <w:rPr>
+          <w:rFonts w:ascii="Times New Roman" w:eastAsia="Times New Roman" w:hAnsi="Times New Roman" w:cs="Times New Roman"/>
+          <w:sz w:val="24"/>
+          <w:szCs w:val="24"/>
+        </w:rPr>
+        <w:t xml:space="preserve">  Media File Signing</w:t>
+      </w:r>
+    </w:p>
+    <w:p>
+      <w:pPr>
+        <w:pStyle w:val="ListParagraph"/>
+        <w:numPr>
+          <w:ilvl w:val="1"/>
+          <w:numId w:val="3"/>
+        </w:numPr>
+        <w:spacing w:after="0" w:line="240" w:lineRule="auto"/>
+        <w:rPr>
+          <w:rFonts w:ascii="Times New Roman" w:eastAsia="Times New Roman" w:hAnsi="Times New Roman" w:cs="Times New Roman"/>
+          <w:sz w:val="24"/>
+          <w:szCs w:val="24"/>
+        </w:rPr>
+      </w:pPr>
+      <w:r>
+        <w:rPr>
+          <w:rFonts w:ascii="Times New Roman" w:eastAsia="Times New Roman" w:hAnsi="Times New Roman" w:cs="Times New Roman"/>
+          <w:sz w:val="24"/>
+          <w:szCs w:val="24"/>
+        </w:rPr>
+        <w:t xml:space="preserve">  Media File Encryption</w:t>
       </w:r>
     </w:p>
     <w:p>
@@ -556,15 +688,53 @@
           <w:sz w:val="24"/>
           <w:szCs w:val="24"/>
         </w:rPr>
-        <w:t xml:space="preserve">Storage and transmission of </w:t>
-      </w:r>
-      <w:r>
-        <w:rPr>
-          <w:rFonts w:ascii="Times New Roman" w:eastAsia="Times New Roman" w:hAnsi="Times New Roman" w:cs="Times New Roman"/>
-          <w:sz w:val="24"/>
-          <w:szCs w:val="24"/>
-        </w:rPr>
-        <w:t>InformaCam data</w:t>
+        <w:t>Embedding strategies</w:t>
+      </w:r>
+    </w:p>
+    <w:p>
+      <w:pPr>
+        <w:pStyle w:val="ListParagraph"/>
+        <w:numPr>
+          <w:ilvl w:val="1"/>
+          <w:numId w:val="3"/>
+        </w:numPr>
+        <w:spacing w:after="0" w:line="240" w:lineRule="auto"/>
+        <w:rPr>
+          <w:rFonts w:ascii="Times New Roman" w:eastAsia="Times New Roman" w:hAnsi="Times New Roman" w:cs="Times New Roman"/>
+          <w:sz w:val="24"/>
+          <w:szCs w:val="24"/>
+        </w:rPr>
+      </w:pPr>
+      <w:r>
+        <w:rPr>
+          <w:rFonts w:ascii="Times New Roman" w:eastAsia="Times New Roman" w:hAnsi="Times New Roman" w:cs="Times New Roman"/>
+          <w:sz w:val="24"/>
+          <w:szCs w:val="24"/>
+        </w:rPr>
+        <w:t xml:space="preserve">  Embedding metadata in digital image objects</w:t>
+      </w:r>
+    </w:p>
+    <w:p>
+      <w:pPr>
+        <w:pStyle w:val="ListParagraph"/>
+        <w:numPr>
+          <w:ilvl w:val="1"/>
+          <w:numId w:val="3"/>
+        </w:numPr>
+        <w:spacing w:after="0" w:line="240" w:lineRule="auto"/>
+        <w:rPr>
+          <w:rFonts w:ascii="Times New Roman" w:eastAsia="Times New Roman" w:hAnsi="Times New Roman" w:cs="Times New Roman"/>
+          <w:sz w:val="24"/>
+          <w:szCs w:val="24"/>
+        </w:rPr>
+      </w:pPr>
+      <w:r>
+        <w:rPr>
+          <w:rFonts w:ascii="Times New Roman" w:eastAsia="Times New Roman" w:hAnsi="Times New Roman" w:cs="Times New Roman"/>
+          <w:sz w:val="24"/>
+          <w:szCs w:val="24"/>
+        </w:rPr>
+        <w:t xml:space="preserve">  Embedding metadata in digital video objects</w:t>
       </w:r>
     </w:p>
     <w:p>
@@ -587,6 +757,47 @@
           <w:sz w:val="24"/>
           <w:szCs w:val="24"/>
         </w:rPr>
+        <w:t xml:space="preserve">Storage and transmission of </w:t>
+      </w:r>
+      <w:proofErr w:type="spellStart"/>
+      <w:r>
+        <w:rPr>
+          <w:rFonts w:ascii="Times New Roman" w:eastAsia="Times New Roman" w:hAnsi="Times New Roman" w:cs="Times New Roman"/>
+          <w:sz w:val="24"/>
+          <w:szCs w:val="24"/>
+        </w:rPr>
+        <w:t>InformaCam</w:t>
+      </w:r>
+      <w:proofErr w:type="spellEnd"/>
+      <w:r>
+        <w:rPr>
+          <w:rFonts w:ascii="Times New Roman" w:eastAsia="Times New Roman" w:hAnsi="Times New Roman" w:cs="Times New Roman"/>
+          <w:sz w:val="24"/>
+          <w:szCs w:val="24"/>
+        </w:rPr>
+        <w:t xml:space="preserve"> data</w:t>
+      </w:r>
+    </w:p>
+    <w:p>
+      <w:pPr>
+        <w:pStyle w:val="ListParagraph"/>
+        <w:numPr>
+          <w:ilvl w:val="0"/>
+          <w:numId w:val="3"/>
+        </w:numPr>
+        <w:spacing w:after="0" w:line="240" w:lineRule="auto"/>
+        <w:rPr>
+          <w:rFonts w:ascii="Times New Roman" w:eastAsia="Times New Roman" w:hAnsi="Times New Roman" w:cs="Times New Roman"/>
+          <w:sz w:val="24"/>
+          <w:szCs w:val="24"/>
+        </w:rPr>
+      </w:pPr>
+      <w:r>
+        <w:rPr>
+          <w:rFonts w:ascii="Times New Roman" w:eastAsia="Times New Roman" w:hAnsi="Times New Roman" w:cs="Times New Roman"/>
+          <w:sz w:val="24"/>
+          <w:szCs w:val="24"/>
+        </w:rPr>
         <w:t>Legal Opinions</w:t>
       </w:r>
     </w:p>
@@ -603,8 +814,7 @@
     <w:p/>
     <w:sectPr>
       <w:pgSz w:w="12240" w:h="15840"/>
-      <w:pgMar w:top="1440" w:right="1440" w:bottom="1440" w:left="1440" w:header="720" w:footer="720" w:gutter="0"/>
-      <w:cols w:space="720"/>
+      <w:pgMar w:top="1440" w:right="1440" w:bottom="1440" w:left="1440" w:gutter="0"/>
       <w:docGrid w:linePitch="360"/>
     </w:sectPr>
   </w:body>
@@ -612,7 +822,7 @@
 </file>
 
 <file path=word/numbering.xml><?xml version="1.0" encoding="utf-8"?>
-<w:numbering xmlns:wpc="http://schemas.microsoft.com/office/word/2010/wordprocessingCanvas" xmlns:mc="http://schemas.openxmlformats.org/markup-compatibility/2006" xmlns:o="urn:schemas-microsoft-com:office:office" xmlns:r="http://schemas.openxmlformats.org/officeDocument/2006/relationships" xmlns:m="http://schemas.openxmlformats.org/officeDocument/2006/math" xmlns:v="urn:schemas-microsoft-com:vml" xmlns:wp14="http://schemas.microsoft.com/office/word/2010/wordprocessingDrawing" xmlns:wp="http://schemas.openxmlformats.org/drawingml/2006/wordprocessingDrawing" xmlns:w10="urn:schemas-microsoft-com:office:word" xmlns:w="http://schemas.openxmlformats.org/wordprocessingml/2006/main" xmlns:w14="http://schemas.microsoft.com/office/word/2010/wordml" xmlns:wpg="http://schemas.microsoft.com/office/word/2010/wordprocessingGroup" xmlns:wpi="http://schemas.microsoft.com/office/word/2010/wordprocessingInk" xmlns:wne="http://schemas.microsoft.com/office/word/2006/wordml" xmlns:wps="http://schemas.microsoft.com/office/word/2010/wordprocessingShape" mc:Ignorable="w14 wp14">
+<w:numbering xmlns:mv="urn:schemas-microsoft-com:mac:vml" xmlns:mo="http://schemas.microsoft.com/office/mac/office/2008/main" xmlns:ve="http://schemas.openxmlformats.org/markup-compatibility/2006" xmlns:o="urn:schemas-microsoft-com:office:office" xmlns:r="http://schemas.openxmlformats.org/officeDocument/2006/relationships" xmlns:m="http://schemas.openxmlformats.org/officeDocument/2006/math" xmlns:v="urn:schemas-microsoft-com:vml" xmlns:w10="urn:schemas-microsoft-com:office:word" xmlns:w="http://schemas.openxmlformats.org/wordprocessingml/2006/main" xmlns:wne="http://schemas.microsoft.com/office/word/2006/wordml" xmlns:wp="http://schemas.openxmlformats.org/drawingml/2006/wordprocessingDrawing">
   <w:abstractNum w:abstractNumId="0">
     <w:nsid w:val="06DB26B6"/>
     <w:multiLevelType w:val="multilevel"/>
@@ -962,7 +1172,7 @@
 </file>
 
 <file path=word/styles.xml><?xml version="1.0" encoding="utf-8"?>
-<w:styles xmlns:mc="http://schemas.openxmlformats.org/markup-compatibility/2006" xmlns:r="http://schemas.openxmlformats.org/officeDocument/2006/relationships" xmlns:w="http://schemas.openxmlformats.org/wordprocessingml/2006/main" xmlns:w14="http://schemas.microsoft.com/office/word/2010/wordml" mc:Ignorable="w14">
+<w:styles xmlns:r="http://schemas.openxmlformats.org/officeDocument/2006/relationships" xmlns:w="http://schemas.openxmlformats.org/wordprocessingml/2006/main">
   <w:docDefaults>
     <w:rPrDefault>
       <w:rPr>
@@ -978,7 +1188,7 @@
       </w:pPr>
     </w:pPrDefault>
   </w:docDefaults>
-  <w:latentStyles w:defLockedState="0" w:defUIPriority="99" w:defSemiHidden="1" w:defUnhideWhenUsed="1" w:defQFormat="0" w:count="267">
+  <w:latentStyles w:defLockedState="0" w:defUIPriority="99" w:defSemiHidden="1" w:defUnhideWhenUsed="1" w:defQFormat="0" w:count="276">
     <w:lsdException w:name="Normal" w:semiHidden="0" w:uiPriority="0" w:unhideWhenUsed="0" w:qFormat="1"/>
     <w:lsdException w:name="heading 1" w:semiHidden="0" w:uiPriority="9" w:unhideWhenUsed="0" w:qFormat="1"/>
     <w:lsdException w:name="heading 2" w:uiPriority="9" w:qFormat="1"/>
@@ -1120,18 +1330,18 @@
   <w:style w:type="paragraph" w:default="1" w:styleId="Normal">
     <w:name w:val="Normal"/>
     <w:qFormat/>
+    <w:rsid w:val="00DE3E5C"/>
   </w:style>
   <w:style w:type="character" w:default="1" w:styleId="DefaultParagraphFont">
     <w:name w:val="Default Paragraph Font"/>
-    <w:uiPriority w:val="1"/>
     <w:semiHidden/>
     <w:unhideWhenUsed/>
   </w:style>
   <w:style w:type="table" w:default="1" w:styleId="TableNormal">
     <w:name w:val="Normal Table"/>
-    <w:uiPriority w:val="99"/>
     <w:semiHidden/>
     <w:unhideWhenUsed/>
+    <w:qFormat/>
     <w:tblPr>
       <w:tblInd w:w="0" w:type="dxa"/>
       <w:tblCellMar>
@@ -1144,7 +1354,6 @@
   </w:style>
   <w:style w:type="numbering" w:default="1" w:styleId="NoList">
     <w:name w:val="No List"/>
-    <w:uiPriority w:val="99"/>
     <w:semiHidden/>
     <w:unhideWhenUsed/>
   </w:style>

</xml_diff>